<commit_message>
Bugfixes related to loops and pagebreaks
</commit_message>
<xml_diff>
--- a/examples/expected-with-page-break-falsy.docx
+++ b/examples/expected-with-page-break-falsy.docx
@@ -32,11 +32,6 @@
           <w:szCs w:val="18"/>
         </w:rPr>
       </w:pPr>
-    </w:p>
-    <w:p>
-      <w:r>
-        <w:br w:type="page"/>
-      </w:r>
     </w:p>
     <w:sectPr>
       <w:headerReference w:type="even" r:id="rId9"/>

</xml_diff>